<commit_message>
Correcciones Sprint 1 Completadas
</commit_message>
<xml_diff>
--- a/Trabajo Práctico Metodología de Sistemas - Normalizacion.docx
+++ b/Trabajo Práctico Metodología de Sistemas - Normalizacion.docx
@@ -1,6 +1,6 @@
 
 <file path=word/document.xml><?xml version="1.0" encoding="utf-8"?>
-<w:document xmlns:wpc="http://schemas.microsoft.com/office/word/2010/wordprocessingCanvas" xmlns:cx="http://schemas.microsoft.com/office/drawing/2014/chartex" xmlns:cx1="http://schemas.microsoft.com/office/drawing/2015/9/8/chartex" xmlns:cx2="http://schemas.microsoft.com/office/drawing/2015/10/21/chartex" xmlns:cx3="http://schemas.microsoft.com/office/drawing/2016/5/9/chartex" xmlns:cx4="http://schemas.microsoft.com/office/drawing/2016/5/10/chartex" xmlns:cx5="http://schemas.microsoft.com/office/drawing/2016/5/11/chartex" xmlns:cx6="http://schemas.microsoft.com/office/drawing/2016/5/12/chartex" xmlns:cx7="http://schemas.microsoft.com/office/drawing/2016/5/13/chartex" xmlns:cx8="http://schemas.microsoft.com/office/drawing/2016/5/14/chartex" xmlns:mc="http://schemas.openxmlformats.org/markup-compatibility/2006" xmlns:aink="http://schemas.microsoft.com/office/drawing/2016/ink" xmlns:am3d="http://schemas.microsoft.com/office/drawing/2017/model3d" xmlns:o="urn:schemas-microsoft-com:office:office" xmlns:oel="http://schemas.microsoft.com/office/2019/extlst" xmlns:r="http://schemas.openxmlformats.org/officeDocument/2006/relationships" xmlns:m="http://schemas.openxmlformats.org/officeDocument/2006/math" xmlns:v="urn:schemas-microsoft-com:vml" xmlns:wp14="http://schemas.microsoft.com/office/word/2010/wordprocessingDrawing" xmlns:wp="http://schemas.openxmlformats.org/drawingml/2006/wordprocessingDrawing" xmlns:w10="urn:schemas-microsoft-com:office:word" xmlns:w="http://schemas.openxmlformats.org/wordprocessingml/2006/main" xmlns:w14="http://schemas.microsoft.com/office/word/2010/wordml" xmlns:w15="http://schemas.microsoft.com/office/word/2012/wordml" xmlns:w16cex="http://schemas.microsoft.com/office/word/2018/wordml/cex" xmlns:w16cid="http://schemas.microsoft.com/office/word/2016/wordml/cid" xmlns:w16="http://schemas.microsoft.com/office/word/2018/wordml" xmlns:w16sdtdh="http://schemas.microsoft.com/office/word/2020/wordml/sdtdatahash" xmlns:w16se="http://schemas.microsoft.com/office/word/2015/wordml/symex" xmlns:wpg="http://schemas.microsoft.com/office/word/2010/wordprocessingGroup" xmlns:wpi="http://schemas.microsoft.com/office/word/2010/wordprocessingInk" xmlns:wne="http://schemas.microsoft.com/office/word/2006/wordml" xmlns:wps="http://schemas.microsoft.com/office/word/2010/wordprocessingShape" mc:Ignorable="w14 w15 w16se w16cid w16 w16cex w16sdtdh wp14">
+<w:document xmlns:wpc="http://schemas.microsoft.com/office/word/2010/wordprocessingCanvas" xmlns:cx="http://schemas.microsoft.com/office/drawing/2014/chartex" xmlns:cx1="http://schemas.microsoft.com/office/drawing/2015/9/8/chartex" xmlns:cx2="http://schemas.microsoft.com/office/drawing/2015/10/21/chartex" xmlns:cx3="http://schemas.microsoft.com/office/drawing/2016/5/9/chartex" xmlns:cx4="http://schemas.microsoft.com/office/drawing/2016/5/10/chartex" xmlns:cx5="http://schemas.microsoft.com/office/drawing/2016/5/11/chartex" xmlns:cx6="http://schemas.microsoft.com/office/drawing/2016/5/12/chartex" xmlns:cx7="http://schemas.microsoft.com/office/drawing/2016/5/13/chartex" xmlns:cx8="http://schemas.microsoft.com/office/drawing/2016/5/14/chartex" xmlns:mc="http://schemas.openxmlformats.org/markup-compatibility/2006" xmlns:aink="http://schemas.microsoft.com/office/drawing/2016/ink" xmlns:am3d="http://schemas.microsoft.com/office/drawing/2017/model3d" xmlns:o="urn:schemas-microsoft-com:office:office" xmlns:r="http://schemas.openxmlformats.org/officeDocument/2006/relationships" xmlns:m="http://schemas.openxmlformats.org/officeDocument/2006/math" xmlns:v="urn:schemas-microsoft-com:vml" xmlns:wp14="http://schemas.microsoft.com/office/word/2010/wordprocessingDrawing" xmlns:wp="http://schemas.openxmlformats.org/drawingml/2006/wordprocessingDrawing" xmlns:w10="urn:schemas-microsoft-com:office:word" xmlns:w="http://schemas.openxmlformats.org/wordprocessingml/2006/main" xmlns:w14="http://schemas.microsoft.com/office/word/2010/wordml" xmlns:w15="http://schemas.microsoft.com/office/word/2012/wordml" xmlns:w16cex="http://schemas.microsoft.com/office/word/2018/wordml/cex" xmlns:w16cid="http://schemas.microsoft.com/office/word/2016/wordml/cid" xmlns:w16="http://schemas.microsoft.com/office/word/2018/wordml" xmlns:w16sdtdh="http://schemas.microsoft.com/office/word/2020/wordml/sdtdatahash" xmlns:w16se="http://schemas.microsoft.com/office/word/2015/wordml/symex" xmlns:wpg="http://schemas.microsoft.com/office/word/2010/wordprocessingGroup" xmlns:wpi="http://schemas.microsoft.com/office/word/2010/wordprocessingInk" xmlns:wne="http://schemas.microsoft.com/office/word/2006/wordml" xmlns:wps="http://schemas.microsoft.com/office/word/2010/wordprocessingShape" mc:Ignorable="w14 w15 w16se w16cid w16 w16cex w16sdtdh wp14">
   <w:body>
     <w:p>
       <w:pPr>
@@ -1392,6 +1392,7 @@
           <w:lang w:val="es-AR"/>
         </w:rPr>
       </w:pPr>
+      <w:proofErr w:type="spellStart"/>
       <w:r>
         <w:rPr>
           <w:b/>
@@ -1400,6 +1401,7 @@
         </w:rPr>
         <w:t>Bono_Incentivo</w:t>
       </w:r>
+      <w:proofErr w:type="spellEnd"/>
       <w:r>
         <w:rPr>
           <w:lang w:val="es-AR"/>
@@ -1425,19 +1427,22 @@
         </w:rPr>
         <w:t xml:space="preserve"> </w:t>
       </w:r>
-      <w:r>
-        <w:rPr>
-          <w:u w:val="single"/>
-          <w:lang w:val="es-AR"/>
-        </w:rPr>
-        <w:t>Id_Legajo</w:t>
-      </w:r>
-      <w:r>
-        <w:rPr>
-          <w:lang w:val="es-AR"/>
-        </w:rPr>
-        <w:t xml:space="preserve">, </w:t>
-      </w:r>
+      <w:proofErr w:type="spellStart"/>
+      <w:r>
+        <w:rPr>
+          <w:u w:val="single"/>
+          <w:lang w:val="es-AR"/>
+        </w:rPr>
+        <w:t>Dni_Empleado</w:t>
+      </w:r>
+      <w:proofErr w:type="spellEnd"/>
+      <w:r>
+        <w:rPr>
+          <w:lang w:val="es-AR"/>
+        </w:rPr>
+        <w:t xml:space="preserve">, </w:t>
+      </w:r>
+      <w:proofErr w:type="spellStart"/>
       <w:r>
         <w:rPr>
           <w:u w:val="single"/>
@@ -1445,19 +1450,30 @@
         </w:rPr>
         <w:t>Id_PuntoDeVenta</w:t>
       </w:r>
-      <w:r>
-        <w:rPr>
-          <w:lang w:val="es-AR"/>
-        </w:rPr>
-        <w:t xml:space="preserve">, </w:t>
-      </w:r>
-      <w:r>
-        <w:rPr>
-          <w:u w:val="single"/>
-          <w:lang w:val="es-AR"/>
-        </w:rPr>
-        <w:t>Sucursal_nombre</w:t>
-      </w:r>
+      <w:proofErr w:type="spellEnd"/>
+      <w:r>
+        <w:rPr>
+          <w:lang w:val="es-AR"/>
+        </w:rPr>
+        <w:t xml:space="preserve">, </w:t>
+      </w:r>
+      <w:proofErr w:type="spellStart"/>
+      <w:r>
+        <w:rPr>
+          <w:u w:val="single"/>
+          <w:lang w:val="es-AR"/>
+        </w:rPr>
+        <w:t>Sucursal_</w:t>
+      </w:r>
+      <w:proofErr w:type="gramStart"/>
+      <w:r>
+        <w:rPr>
+          <w:u w:val="single"/>
+          <w:lang w:val="es-AR"/>
+        </w:rPr>
+        <w:t>nombre</w:t>
+      </w:r>
+      <w:proofErr w:type="spellEnd"/>
       <w:r>
         <w:rPr>
           <w:lang w:val="es-AR"/>
@@ -1468,7 +1484,28 @@
         <w:rPr>
           <w:lang w:val="es-AR"/>
         </w:rPr>
-        <w:t>, Total_bono_capacitación)</w:t>
+        <w:t>,</w:t>
+      </w:r>
+      <w:proofErr w:type="gramEnd"/>
+      <w:r>
+        <w:rPr>
+          <w:lang w:val="es-AR"/>
+        </w:rPr>
+        <w:t xml:space="preserve"> </w:t>
+      </w:r>
+      <w:proofErr w:type="spellStart"/>
+      <w:r>
+        <w:rPr>
+          <w:lang w:val="es-AR"/>
+        </w:rPr>
+        <w:t>Total_bono_capacitación</w:t>
+      </w:r>
+      <w:proofErr w:type="spellEnd"/>
+      <w:r>
+        <w:rPr>
+          <w:lang w:val="es-AR"/>
+        </w:rPr>
+        <w:t>)</w:t>
       </w:r>
     </w:p>
     <w:p>
@@ -1599,37 +1636,43 @@
         </w:rPr>
         <w:t xml:space="preserve"> (</w:t>
       </w:r>
-      <w:r>
-        <w:rPr>
-          <w:u w:val="single"/>
-          <w:lang w:val="es-AR"/>
-        </w:rPr>
-        <w:t>Id_legajo</w:t>
-      </w:r>
-      <w:r>
-        <w:rPr>
-          <w:lang w:val="es-AR"/>
-        </w:rPr>
-        <w:t xml:space="preserve">, </w:t>
-      </w:r>
+      <w:proofErr w:type="spellStart"/>
+      <w:r>
+        <w:rPr>
+          <w:u w:val="single"/>
+          <w:lang w:val="es-AR"/>
+        </w:rPr>
+        <w:t>Dni_Empleado</w:t>
+      </w:r>
+      <w:proofErr w:type="spellEnd"/>
+      <w:r>
+        <w:rPr>
+          <w:lang w:val="es-AR"/>
+        </w:rPr>
+        <w:t xml:space="preserve">, </w:t>
+      </w:r>
+      <w:proofErr w:type="spellStart"/>
       <w:r>
         <w:rPr>
           <w:lang w:val="es-AR"/>
         </w:rPr>
         <w:t>Creditos</w:t>
       </w:r>
-      <w:r>
-        <w:rPr>
-          <w:lang w:val="es-AR"/>
-        </w:rPr>
-        <w:t xml:space="preserve">, </w:t>
-      </w:r>
+      <w:proofErr w:type="spellEnd"/>
+      <w:r>
+        <w:rPr>
+          <w:lang w:val="es-AR"/>
+        </w:rPr>
+        <w:t xml:space="preserve">, </w:t>
+      </w:r>
+      <w:proofErr w:type="spellStart"/>
       <w:r>
         <w:rPr>
           <w:lang w:val="es-AR"/>
         </w:rPr>
         <w:t>Nombre_apellido_empleado</w:t>
       </w:r>
+      <w:proofErr w:type="spellEnd"/>
       <w:r>
         <w:rPr>
           <w:lang w:val="es-AR"/>
@@ -1670,13 +1713,15 @@
         </w:rPr>
         <w:t xml:space="preserve"> (</w:t>
       </w:r>
+      <w:proofErr w:type="spellStart"/>
       <w:r>
         <w:rPr>
           <w:u w:val="dash"/>
           <w:lang w:val="es-AR"/>
         </w:rPr>
-        <w:t>Id_Legajo</w:t>
-      </w:r>
+        <w:t>Dni_Empleado</w:t>
+      </w:r>
+      <w:proofErr w:type="spellEnd"/>
       <w:r>
         <w:rPr>
           <w:lang w:val="es-AR"/>
@@ -1709,6 +1754,7 @@
         </w:rPr>
         <w:t xml:space="preserve">, </w:t>
       </w:r>
+      <w:proofErr w:type="spellStart"/>
       <w:r>
         <w:rPr>
           <w:u w:val="dash"/>
@@ -1716,6 +1762,7 @@
         </w:rPr>
         <w:t>Rol_id</w:t>
       </w:r>
+      <w:proofErr w:type="spellEnd"/>
       <w:r>
         <w:rPr>
           <w:lang w:val="es-AR"/>
@@ -1885,19 +1932,22 @@
         </w:rPr>
         <w:t xml:space="preserve"> (</w:t>
       </w:r>
-      <w:r>
-        <w:rPr>
-          <w:u w:val="single"/>
-          <w:lang w:val="es-AR"/>
-        </w:rPr>
-        <w:t>Id_legajo</w:t>
-      </w:r>
-      <w:r>
-        <w:rPr>
-          <w:lang w:val="es-AR"/>
-        </w:rPr>
-        <w:t xml:space="preserve">, </w:t>
-      </w:r>
+      <w:proofErr w:type="spellStart"/>
+      <w:r>
+        <w:rPr>
+          <w:u w:val="single"/>
+          <w:lang w:val="es-AR"/>
+        </w:rPr>
+        <w:t>Dni_Empleado</w:t>
+      </w:r>
+      <w:proofErr w:type="spellEnd"/>
+      <w:r>
+        <w:rPr>
+          <w:lang w:val="es-AR"/>
+        </w:rPr>
+        <w:t xml:space="preserve">, </w:t>
+      </w:r>
+      <w:proofErr w:type="spellStart"/>
       <w:r>
         <w:rPr>
           <w:u w:val="single"/>
@@ -1905,19 +1955,30 @@
         </w:rPr>
         <w:t>Dni_Cliente</w:t>
       </w:r>
-      <w:r>
-        <w:rPr>
-          <w:lang w:val="es-AR"/>
-        </w:rPr>
-        <w:t xml:space="preserve">, </w:t>
-      </w:r>
-      <w:r>
-        <w:rPr>
-          <w:u w:val="single"/>
-          <w:lang w:val="es-AR"/>
-        </w:rPr>
-        <w:t>Nro_Comprobante</w:t>
-      </w:r>
+      <w:proofErr w:type="spellEnd"/>
+      <w:r>
+        <w:rPr>
+          <w:lang w:val="es-AR"/>
+        </w:rPr>
+        <w:t xml:space="preserve">, </w:t>
+      </w:r>
+      <w:proofErr w:type="spellStart"/>
+      <w:r>
+        <w:rPr>
+          <w:u w:val="single"/>
+          <w:lang w:val="es-AR"/>
+        </w:rPr>
+        <w:t>Nro_</w:t>
+      </w:r>
+      <w:proofErr w:type="gramStart"/>
+      <w:r>
+        <w:rPr>
+          <w:u w:val="single"/>
+          <w:lang w:val="es-AR"/>
+        </w:rPr>
+        <w:t>Comprobante</w:t>
+      </w:r>
+      <w:proofErr w:type="spellEnd"/>
       <w:r>
         <w:rPr>
           <w:lang w:val="es-AR"/>
@@ -1928,7 +1989,14 @@
         <w:rPr>
           <w:lang w:val="es-AR"/>
         </w:rPr>
-        <w:t xml:space="preserve">, </w:t>
+        <w:t>,</w:t>
+      </w:r>
+      <w:proofErr w:type="gramEnd"/>
+      <w:r>
+        <w:rPr>
+          <w:lang w:val="es-AR"/>
+        </w:rPr>
+        <w:t xml:space="preserve"> </w:t>
       </w:r>
       <w:r>
         <w:rPr>
@@ -2068,6 +2136,7 @@
         </w:rPr>
         <w:t xml:space="preserve"> (</w:t>
       </w:r>
+      <w:proofErr w:type="spellStart"/>
       <w:r>
         <w:rPr>
           <w:u w:val="single"/>
@@ -2080,7 +2149,15 @@
           <w:u w:val="single"/>
           <w:lang w:val="es-AR"/>
         </w:rPr>
-        <w:t>_Curso,</w:t>
+        <w:t>_Curso</w:t>
+      </w:r>
+      <w:proofErr w:type="spellEnd"/>
+      <w:r>
+        <w:rPr>
+          <w:u w:val="single"/>
+          <w:lang w:val="es-AR"/>
+        </w:rPr>
+        <w:t>,</w:t>
       </w:r>
       <w:r>
         <w:rPr>
@@ -2089,13 +2166,15 @@
         </w:rPr>
         <w:t xml:space="preserve"> </w:t>
       </w:r>
-      <w:r>
-        <w:rPr>
-          <w:u w:val="single"/>
-          <w:lang w:val="es-AR"/>
-        </w:rPr>
-        <w:t>Id_Legajo</w:t>
-      </w:r>
+      <w:proofErr w:type="spellStart"/>
+      <w:r>
+        <w:rPr>
+          <w:u w:val="single"/>
+          <w:lang w:val="es-AR"/>
+        </w:rPr>
+        <w:t>Dni_Empleado</w:t>
+      </w:r>
+      <w:proofErr w:type="spellEnd"/>
       <w:r>
         <w:rPr>
           <w:lang w:val="es-AR"/>
@@ -2108,6 +2187,7 @@
         </w:rPr>
         <w:t xml:space="preserve"> </w:t>
       </w:r>
+      <w:proofErr w:type="spellStart"/>
       <w:r>
         <w:rPr>
           <w:u w:val="single"/>
@@ -2122,12 +2202,14 @@
         </w:rPr>
         <w:t>_Localidad</w:t>
       </w:r>
-      <w:r>
-        <w:rPr>
-          <w:lang w:val="es-AR"/>
-        </w:rPr>
-        <w:t xml:space="preserve">, </w:t>
-      </w:r>
+      <w:proofErr w:type="spellEnd"/>
+      <w:r>
+        <w:rPr>
+          <w:lang w:val="es-AR"/>
+        </w:rPr>
+        <w:t xml:space="preserve">, </w:t>
+      </w:r>
+      <w:proofErr w:type="spellStart"/>
       <w:r>
         <w:rPr>
           <w:u w:val="single"/>
@@ -2135,6 +2217,7 @@
         </w:rPr>
         <w:t>Codigo_Postal</w:t>
       </w:r>
+      <w:proofErr w:type="spellEnd"/>
       <w:r>
         <w:rPr>
           <w:u w:val="single"/>
@@ -2299,6 +2382,7 @@
           <w:lang w:val="es-AR"/>
         </w:rPr>
       </w:pPr>
+      <w:proofErr w:type="spellStart"/>
       <w:r>
         <w:rPr>
           <w:b/>
@@ -2307,18 +2391,28 @@
         </w:rPr>
         <w:t>Ventas_Cursos</w:t>
       </w:r>
+      <w:proofErr w:type="spellEnd"/>
       <w:r>
         <w:rPr>
           <w:lang w:val="es-AR"/>
         </w:rPr>
         <w:t xml:space="preserve"> (</w:t>
       </w:r>
-      <w:r>
-        <w:rPr>
-          <w:u w:val="single"/>
-          <w:lang w:val="es-AR"/>
-        </w:rPr>
-        <w:t>Dni_Cliente,</w:t>
+      <w:proofErr w:type="spellStart"/>
+      <w:r>
+        <w:rPr>
+          <w:u w:val="single"/>
+          <w:lang w:val="es-AR"/>
+        </w:rPr>
+        <w:t>Dni_Cliente</w:t>
+      </w:r>
+      <w:proofErr w:type="spellEnd"/>
+      <w:r>
+        <w:rPr>
+          <w:u w:val="single"/>
+          <w:lang w:val="es-AR"/>
+        </w:rPr>
+        <w:t>,</w:t>
       </w:r>
       <w:r>
         <w:rPr>
@@ -2327,6 +2421,7 @@
         </w:rPr>
         <w:t xml:space="preserve"> </w:t>
       </w:r>
+      <w:proofErr w:type="spellStart"/>
       <w:r>
         <w:rPr>
           <w:u w:val="dash"/>
@@ -2334,12 +2429,14 @@
         </w:rPr>
         <w:t>Nombre_Localidad</w:t>
       </w:r>
-      <w:r>
-        <w:rPr>
-          <w:lang w:val="es-AR"/>
-        </w:rPr>
-        <w:t xml:space="preserve">, </w:t>
-      </w:r>
+      <w:proofErr w:type="spellEnd"/>
+      <w:r>
+        <w:rPr>
+          <w:lang w:val="es-AR"/>
+        </w:rPr>
+        <w:t xml:space="preserve">, </w:t>
+      </w:r>
+      <w:proofErr w:type="spellStart"/>
       <w:r>
         <w:rPr>
           <w:u w:val="dash"/>
@@ -2347,12 +2444,14 @@
         </w:rPr>
         <w:t>Codigo_Postal</w:t>
       </w:r>
-      <w:r>
-        <w:rPr>
-          <w:lang w:val="es-AR"/>
-        </w:rPr>
-        <w:t xml:space="preserve">, </w:t>
-      </w:r>
+      <w:proofErr w:type="spellEnd"/>
+      <w:r>
+        <w:rPr>
+          <w:lang w:val="es-AR"/>
+        </w:rPr>
+        <w:t xml:space="preserve">, </w:t>
+      </w:r>
+      <w:proofErr w:type="spellStart"/>
       <w:r>
         <w:rPr>
           <w:u w:val="single"/>
@@ -2365,21 +2464,39 @@
           <w:u w:val="single"/>
           <w:lang w:val="es-AR"/>
         </w:rPr>
-        <w:t>_Curso,</w:t>
-      </w:r>
-      <w:r>
-        <w:rPr>
-          <w:u w:val="single"/>
-          <w:lang w:val="es-AR"/>
-        </w:rPr>
-        <w:t xml:space="preserve"> Id_Legajo</w:t>
-      </w:r>
-      <w:r>
-        <w:rPr>
-          <w:lang w:val="es-AR"/>
-        </w:rPr>
-        <w:t xml:space="preserve">, </w:t>
-      </w:r>
+        <w:t>_Curso</w:t>
+      </w:r>
+      <w:proofErr w:type="spellEnd"/>
+      <w:r>
+        <w:rPr>
+          <w:u w:val="single"/>
+          <w:lang w:val="es-AR"/>
+        </w:rPr>
+        <w:t>,</w:t>
+      </w:r>
+      <w:r>
+        <w:rPr>
+          <w:u w:val="single"/>
+          <w:lang w:val="es-AR"/>
+        </w:rPr>
+        <w:t xml:space="preserve"> </w:t>
+      </w:r>
+      <w:proofErr w:type="spellStart"/>
+      <w:r>
+        <w:rPr>
+          <w:u w:val="single"/>
+          <w:lang w:val="es-AR"/>
+        </w:rPr>
+        <w:t>Dni_Empleado</w:t>
+      </w:r>
+      <w:proofErr w:type="spellEnd"/>
+      <w:r>
+        <w:rPr>
+          <w:lang w:val="es-AR"/>
+        </w:rPr>
+        <w:t xml:space="preserve">, </w:t>
+      </w:r>
+      <w:proofErr w:type="spellStart"/>
       <w:r>
         <w:rPr>
           <w:u w:val="dash"/>
@@ -2387,30 +2504,35 @@
         </w:rPr>
         <w:t>Nro_comprobante</w:t>
       </w:r>
-      <w:r>
-        <w:rPr>
-          <w:lang w:val="es-AR"/>
-        </w:rPr>
-        <w:t xml:space="preserve">, </w:t>
-      </w:r>
+      <w:proofErr w:type="spellEnd"/>
+      <w:r>
+        <w:rPr>
+          <w:lang w:val="es-AR"/>
+        </w:rPr>
+        <w:t xml:space="preserve">, </w:t>
+      </w:r>
+      <w:proofErr w:type="spellStart"/>
       <w:r>
         <w:rPr>
           <w:lang w:val="es-AR"/>
         </w:rPr>
         <w:t>Precio_actual</w:t>
       </w:r>
-      <w:r>
-        <w:rPr>
-          <w:lang w:val="es-AR"/>
-        </w:rPr>
-        <w:t xml:space="preserve">, </w:t>
-      </w:r>
+      <w:proofErr w:type="spellEnd"/>
+      <w:r>
+        <w:rPr>
+          <w:lang w:val="es-AR"/>
+        </w:rPr>
+        <w:t xml:space="preserve">, </w:t>
+      </w:r>
+      <w:proofErr w:type="spellStart"/>
       <w:r>
         <w:rPr>
           <w:lang w:val="es-AR"/>
         </w:rPr>
         <w:t>Bool_pagado</w:t>
       </w:r>
+      <w:proofErr w:type="spellEnd"/>
       <w:r>
         <w:rPr>
           <w:lang w:val="es-AR"/>
@@ -2834,6 +2956,7 @@
           <w:lang w:val="es-AR"/>
         </w:rPr>
       </w:pPr>
+      <w:proofErr w:type="spellStart"/>
       <w:r>
         <w:rPr>
           <w:b/>
@@ -2842,25 +2965,29 @@
         </w:rPr>
         <w:t>RelacionCapacitacionEmpleado</w:t>
       </w:r>
+      <w:proofErr w:type="spellEnd"/>
       <w:r>
         <w:rPr>
           <w:lang w:val="es-AR"/>
         </w:rPr>
         <w:t xml:space="preserve"> (</w:t>
       </w:r>
-      <w:r>
-        <w:rPr>
-          <w:u w:val="single"/>
-          <w:lang w:val="es-AR"/>
-        </w:rPr>
-        <w:t>Id_Legajo</w:t>
-      </w:r>
-      <w:r>
-        <w:rPr>
-          <w:lang w:val="es-AR"/>
-        </w:rPr>
-        <w:t xml:space="preserve">, </w:t>
-      </w:r>
+      <w:proofErr w:type="spellStart"/>
+      <w:r>
+        <w:rPr>
+          <w:u w:val="single"/>
+          <w:lang w:val="es-AR"/>
+        </w:rPr>
+        <w:t>Dni_Empleado</w:t>
+      </w:r>
+      <w:proofErr w:type="spellEnd"/>
+      <w:r>
+        <w:rPr>
+          <w:lang w:val="es-AR"/>
+        </w:rPr>
+        <w:t xml:space="preserve">, </w:t>
+      </w:r>
+      <w:proofErr w:type="spellStart"/>
       <w:r>
         <w:rPr>
           <w:u w:val="single"/>
@@ -2875,6 +3002,7 @@
         </w:rPr>
         <w:t>_Capacitacion</w:t>
       </w:r>
+      <w:proofErr w:type="spellEnd"/>
       <w:r>
         <w:rPr>
           <w:lang w:val="es-AR"/>
@@ -2894,13 +3022,6 @@
         </w:rPr>
         <w:t>)</w:t>
       </w:r>
-    </w:p>
-    <w:p>
-      <w:pPr>
-        <w:rPr>
-          <w:lang w:val="es-AR"/>
-        </w:rPr>
-      </w:pPr>
     </w:p>
     <w:p>
       <w:pPr>
@@ -2927,7 +3048,7 @@
 </file>
 
 <file path=word/endnotes.xml><?xml version="1.0" encoding="utf-8"?>
-<w:endnotes xmlns:wpc="http://schemas.microsoft.com/office/word/2010/wordprocessingCanvas" xmlns:cx="http://schemas.microsoft.com/office/drawing/2014/chartex" xmlns:cx1="http://schemas.microsoft.com/office/drawing/2015/9/8/chartex" xmlns:cx2="http://schemas.microsoft.com/office/drawing/2015/10/21/chartex" xmlns:cx3="http://schemas.microsoft.com/office/drawing/2016/5/9/chartex" xmlns:cx4="http://schemas.microsoft.com/office/drawing/2016/5/10/chartex" xmlns:cx5="http://schemas.microsoft.com/office/drawing/2016/5/11/chartex" xmlns:cx6="http://schemas.microsoft.com/office/drawing/2016/5/12/chartex" xmlns:cx7="http://schemas.microsoft.com/office/drawing/2016/5/13/chartex" xmlns:cx8="http://schemas.microsoft.com/office/drawing/2016/5/14/chartex" xmlns:mc="http://schemas.openxmlformats.org/markup-compatibility/2006" xmlns:aink="http://schemas.microsoft.com/office/drawing/2016/ink" xmlns:am3d="http://schemas.microsoft.com/office/drawing/2017/model3d" xmlns:o="urn:schemas-microsoft-com:office:office" xmlns:oel="http://schemas.microsoft.com/office/2019/extlst" xmlns:r="http://schemas.openxmlformats.org/officeDocument/2006/relationships" xmlns:m="http://schemas.openxmlformats.org/officeDocument/2006/math" xmlns:v="urn:schemas-microsoft-com:vml" xmlns:wp14="http://schemas.microsoft.com/office/word/2010/wordprocessingDrawing" xmlns:wp="http://schemas.openxmlformats.org/drawingml/2006/wordprocessingDrawing" xmlns:w10="urn:schemas-microsoft-com:office:word" xmlns:w="http://schemas.openxmlformats.org/wordprocessingml/2006/main" xmlns:w14="http://schemas.microsoft.com/office/word/2010/wordml" xmlns:w15="http://schemas.microsoft.com/office/word/2012/wordml" xmlns:w16cex="http://schemas.microsoft.com/office/word/2018/wordml/cex" xmlns:w16cid="http://schemas.microsoft.com/office/word/2016/wordml/cid" xmlns:w16="http://schemas.microsoft.com/office/word/2018/wordml" xmlns:w16sdtdh="http://schemas.microsoft.com/office/word/2020/wordml/sdtdatahash" xmlns:w16se="http://schemas.microsoft.com/office/word/2015/wordml/symex" xmlns:wpg="http://schemas.microsoft.com/office/word/2010/wordprocessingGroup" xmlns:wpi="http://schemas.microsoft.com/office/word/2010/wordprocessingInk" xmlns:wne="http://schemas.microsoft.com/office/word/2006/wordml" xmlns:wps="http://schemas.microsoft.com/office/word/2010/wordprocessingShape" mc:Ignorable="w14 w15 w16se w16cid w16 w16cex w16sdtdh wp14">
+<w:endnotes xmlns:wpc="http://schemas.microsoft.com/office/word/2010/wordprocessingCanvas" xmlns:cx="http://schemas.microsoft.com/office/drawing/2014/chartex" xmlns:cx1="http://schemas.microsoft.com/office/drawing/2015/9/8/chartex" xmlns:cx2="http://schemas.microsoft.com/office/drawing/2015/10/21/chartex" xmlns:cx3="http://schemas.microsoft.com/office/drawing/2016/5/9/chartex" xmlns:cx4="http://schemas.microsoft.com/office/drawing/2016/5/10/chartex" xmlns:cx5="http://schemas.microsoft.com/office/drawing/2016/5/11/chartex" xmlns:cx6="http://schemas.microsoft.com/office/drawing/2016/5/12/chartex" xmlns:cx7="http://schemas.microsoft.com/office/drawing/2016/5/13/chartex" xmlns:cx8="http://schemas.microsoft.com/office/drawing/2016/5/14/chartex" xmlns:mc="http://schemas.openxmlformats.org/markup-compatibility/2006" xmlns:aink="http://schemas.microsoft.com/office/drawing/2016/ink" xmlns:am3d="http://schemas.microsoft.com/office/drawing/2017/model3d" xmlns:o="urn:schemas-microsoft-com:office:office" xmlns:r="http://schemas.openxmlformats.org/officeDocument/2006/relationships" xmlns:m="http://schemas.openxmlformats.org/officeDocument/2006/math" xmlns:v="urn:schemas-microsoft-com:vml" xmlns:wp14="http://schemas.microsoft.com/office/word/2010/wordprocessingDrawing" xmlns:wp="http://schemas.openxmlformats.org/drawingml/2006/wordprocessingDrawing" xmlns:w10="urn:schemas-microsoft-com:office:word" xmlns:w="http://schemas.openxmlformats.org/wordprocessingml/2006/main" xmlns:w14="http://schemas.microsoft.com/office/word/2010/wordml" xmlns:w15="http://schemas.microsoft.com/office/word/2012/wordml" xmlns:w16cex="http://schemas.microsoft.com/office/word/2018/wordml/cex" xmlns:w16cid="http://schemas.microsoft.com/office/word/2016/wordml/cid" xmlns:w16="http://schemas.microsoft.com/office/word/2018/wordml" xmlns:w16sdtdh="http://schemas.microsoft.com/office/word/2020/wordml/sdtdatahash" xmlns:w16se="http://schemas.microsoft.com/office/word/2015/wordml/symex" xmlns:wpg="http://schemas.microsoft.com/office/word/2010/wordprocessingGroup" xmlns:wpi="http://schemas.microsoft.com/office/word/2010/wordprocessingInk" xmlns:wne="http://schemas.microsoft.com/office/word/2006/wordml" xmlns:wps="http://schemas.microsoft.com/office/word/2010/wordprocessingShape" mc:Ignorable="w14 w15 w16se w16cid w16 w16cex w16sdtdh wp14">
   <w:endnote w:type="separator" w:id="-1">
     <w:p>
       <w:pPr>
@@ -2952,7 +3073,7 @@
 </file>
 
 <file path=word/footnotes.xml><?xml version="1.0" encoding="utf-8"?>
-<w:footnotes xmlns:wpc="http://schemas.microsoft.com/office/word/2010/wordprocessingCanvas" xmlns:cx="http://schemas.microsoft.com/office/drawing/2014/chartex" xmlns:cx1="http://schemas.microsoft.com/office/drawing/2015/9/8/chartex" xmlns:cx2="http://schemas.microsoft.com/office/drawing/2015/10/21/chartex" xmlns:cx3="http://schemas.microsoft.com/office/drawing/2016/5/9/chartex" xmlns:cx4="http://schemas.microsoft.com/office/drawing/2016/5/10/chartex" xmlns:cx5="http://schemas.microsoft.com/office/drawing/2016/5/11/chartex" xmlns:cx6="http://schemas.microsoft.com/office/drawing/2016/5/12/chartex" xmlns:cx7="http://schemas.microsoft.com/office/drawing/2016/5/13/chartex" xmlns:cx8="http://schemas.microsoft.com/office/drawing/2016/5/14/chartex" xmlns:mc="http://schemas.openxmlformats.org/markup-compatibility/2006" xmlns:aink="http://schemas.microsoft.com/office/drawing/2016/ink" xmlns:am3d="http://schemas.microsoft.com/office/drawing/2017/model3d" xmlns:o="urn:schemas-microsoft-com:office:office" xmlns:oel="http://schemas.microsoft.com/office/2019/extlst" xmlns:r="http://schemas.openxmlformats.org/officeDocument/2006/relationships" xmlns:m="http://schemas.openxmlformats.org/officeDocument/2006/math" xmlns:v="urn:schemas-microsoft-com:vml" xmlns:wp14="http://schemas.microsoft.com/office/word/2010/wordprocessingDrawing" xmlns:wp="http://schemas.openxmlformats.org/drawingml/2006/wordprocessingDrawing" xmlns:w10="urn:schemas-microsoft-com:office:word" xmlns:w="http://schemas.openxmlformats.org/wordprocessingml/2006/main" xmlns:w14="http://schemas.microsoft.com/office/word/2010/wordml" xmlns:w15="http://schemas.microsoft.com/office/word/2012/wordml" xmlns:w16cex="http://schemas.microsoft.com/office/word/2018/wordml/cex" xmlns:w16cid="http://schemas.microsoft.com/office/word/2016/wordml/cid" xmlns:w16="http://schemas.microsoft.com/office/word/2018/wordml" xmlns:w16sdtdh="http://schemas.microsoft.com/office/word/2020/wordml/sdtdatahash" xmlns:w16se="http://schemas.microsoft.com/office/word/2015/wordml/symex" xmlns:wpg="http://schemas.microsoft.com/office/word/2010/wordprocessingGroup" xmlns:wpi="http://schemas.microsoft.com/office/word/2010/wordprocessingInk" xmlns:wne="http://schemas.microsoft.com/office/word/2006/wordml" xmlns:wps="http://schemas.microsoft.com/office/word/2010/wordprocessingShape" mc:Ignorable="w14 w15 w16se w16cid w16 w16cex w16sdtdh wp14">
+<w:footnotes xmlns:wpc="http://schemas.microsoft.com/office/word/2010/wordprocessingCanvas" xmlns:cx="http://schemas.microsoft.com/office/drawing/2014/chartex" xmlns:cx1="http://schemas.microsoft.com/office/drawing/2015/9/8/chartex" xmlns:cx2="http://schemas.microsoft.com/office/drawing/2015/10/21/chartex" xmlns:cx3="http://schemas.microsoft.com/office/drawing/2016/5/9/chartex" xmlns:cx4="http://schemas.microsoft.com/office/drawing/2016/5/10/chartex" xmlns:cx5="http://schemas.microsoft.com/office/drawing/2016/5/11/chartex" xmlns:cx6="http://schemas.microsoft.com/office/drawing/2016/5/12/chartex" xmlns:cx7="http://schemas.microsoft.com/office/drawing/2016/5/13/chartex" xmlns:cx8="http://schemas.microsoft.com/office/drawing/2016/5/14/chartex" xmlns:mc="http://schemas.openxmlformats.org/markup-compatibility/2006" xmlns:aink="http://schemas.microsoft.com/office/drawing/2016/ink" xmlns:am3d="http://schemas.microsoft.com/office/drawing/2017/model3d" xmlns:o="urn:schemas-microsoft-com:office:office" xmlns:r="http://schemas.openxmlformats.org/officeDocument/2006/relationships" xmlns:m="http://schemas.openxmlformats.org/officeDocument/2006/math" xmlns:v="urn:schemas-microsoft-com:vml" xmlns:wp14="http://schemas.microsoft.com/office/word/2010/wordprocessingDrawing" xmlns:wp="http://schemas.openxmlformats.org/drawingml/2006/wordprocessingDrawing" xmlns:w10="urn:schemas-microsoft-com:office:word" xmlns:w="http://schemas.openxmlformats.org/wordprocessingml/2006/main" xmlns:w14="http://schemas.microsoft.com/office/word/2010/wordml" xmlns:w15="http://schemas.microsoft.com/office/word/2012/wordml" xmlns:w16cex="http://schemas.microsoft.com/office/word/2018/wordml/cex" xmlns:w16cid="http://schemas.microsoft.com/office/word/2016/wordml/cid" xmlns:w16="http://schemas.microsoft.com/office/word/2018/wordml" xmlns:w16sdtdh="http://schemas.microsoft.com/office/word/2020/wordml/sdtdatahash" xmlns:w16se="http://schemas.microsoft.com/office/word/2015/wordml/symex" xmlns:wpg="http://schemas.microsoft.com/office/word/2010/wordprocessingGroup" xmlns:wpi="http://schemas.microsoft.com/office/word/2010/wordprocessingInk" xmlns:wne="http://schemas.microsoft.com/office/word/2006/wordml" xmlns:wps="http://schemas.microsoft.com/office/word/2010/wordprocessingShape" mc:Ignorable="w14 w15 w16se w16cid w16 w16cex w16sdtdh wp14">
   <w:footnote w:type="separator" w:id="-1">
     <w:p>
       <w:pPr>

</xml_diff>